<commit_message>
B19 & fix bug truyền error
</commit_message>
<xml_diff>
--- a/Module_thuvien_ghichu/BAI#.docx
+++ b/Module_thuvien_ghichu/BAI#.docx
@@ -134,6 +134,7 @@
       </w:pPr>
       <w:r>
         <w:rPr>
+          <w:noProof/>
           <w:lang w:val="en-US"/>
         </w:rPr>
         <w:lastRenderedPageBreak/>
@@ -202,6 +203,7 @@
       </w:pPr>
       <w:r>
         <w:rPr>
+          <w:noProof/>
           <w:lang w:val="en-US"/>
         </w:rPr>
         <w:drawing>
@@ -229,6 +231,72 @@
                     <a:xfrm>
                       <a:off x="0" y="0"/>
                       <a:ext cx="5943600" cy="2988945"/>
+                    </a:xfrm>
+                    <a:prstGeom prst="rect">
+                      <a:avLst/>
+                    </a:prstGeom>
+                  </pic:spPr>
+                </pic:pic>
+              </a:graphicData>
+            </a:graphic>
+          </wp:inline>
+        </w:drawing>
+      </w:r>
+    </w:p>
+    <w:p>
+      <w:pPr>
+        <w:rPr>
+          <w:lang w:val="en-US"/>
+        </w:rPr>
+      </w:pPr>
+    </w:p>
+    <w:p>
+      <w:pPr>
+        <w:rPr>
+          <w:lang w:val="en-US"/>
+        </w:rPr>
+      </w:pPr>
+      <w:r>
+        <w:rPr>
+          <w:lang w:val="en-US"/>
+        </w:rPr>
+        <w:t>BAI14:</w:t>
+      </w:r>
+      <w:r>
+        <w:rPr>
+          <w:lang w:val="en-US"/>
+        </w:rPr>
+        <w:br/>
+      </w:r>
+      <w:r>
+        <w:rPr>
+          <w:lang w:val="en-US"/>
+        </w:rPr>
+        <w:drawing>
+          <wp:inline distT="0" distB="0" distL="0" distR="0" wp14:anchorId="3B573FDF" wp14:editId="3B5F9880">
+            <wp:extent cx="5943600" cy="2766060"/>
+            <wp:effectExtent l="0" t="0" r="0" b="0"/>
+            <wp:docPr id="1840676092" name="Picture 1" descr="A screenshot of a computer program&#10;&#10;Description automatically generated"/>
+            <wp:cNvGraphicFramePr>
+              <a:graphicFrameLocks xmlns:a="http://schemas.openxmlformats.org/drawingml/2006/main" noChangeAspect="1"/>
+            </wp:cNvGraphicFramePr>
+            <a:graphic xmlns:a="http://schemas.openxmlformats.org/drawingml/2006/main">
+              <a:graphicData uri="http://schemas.openxmlformats.org/drawingml/2006/picture">
+                <pic:pic xmlns:pic="http://schemas.openxmlformats.org/drawingml/2006/picture">
+                  <pic:nvPicPr>
+                    <pic:cNvPr id="1840676092" name="Picture 1" descr="A screenshot of a computer program&#10;&#10;Description automatically generated"/>
+                    <pic:cNvPicPr/>
+                  </pic:nvPicPr>
+                  <pic:blipFill>
+                    <a:blip r:embed="rId8"/>
+                    <a:stretch>
+                      <a:fillRect/>
+                    </a:stretch>
+                  </pic:blipFill>
+                  <pic:spPr>
+                    <a:xfrm>
+                      <a:off x="0" y="0"/>
+                      <a:ext cx="5943600" cy="2766060"/>
                     </a:xfrm>
                     <a:prstGeom prst="rect">
                       <a:avLst/>

</xml_diff>

<commit_message>
done #36 trang danh sach va phan trang
</commit_message>
<xml_diff>
--- a/Module_thuvien_ghichu/BAI#.docx
+++ b/Module_thuvien_ghichu/BAI#.docx
@@ -474,6 +474,7 @@
       </w:pPr>
       <w:r>
         <w:rPr>
+          <w:noProof/>
           <w:lang w:val="en-US"/>
         </w:rPr>
         <w:drawing>
@@ -512,6 +513,133 @@
           </wp:inline>
         </w:drawing>
       </w:r>
+    </w:p>
+    <w:p>
+      <w:pPr>
+        <w:rPr>
+          <w:lang w:val="en-US"/>
+        </w:rPr>
+      </w:pPr>
+      <w:r>
+        <w:rPr>
+          <w:lang w:val="en-US"/>
+        </w:rPr>
+        <w:t xml:space="preserve">BAI36: </w:t>
+      </w:r>
+    </w:p>
+    <w:p>
+      <w:pPr>
+        <w:rPr>
+          <w:lang w:val="en-US"/>
+        </w:rPr>
+      </w:pPr>
+      <w:r>
+        <w:rPr>
+          <w:lang w:val="en-US"/>
+        </w:rPr>
+        <w:t>Hỏi : phần script này làm sao chỉnh được đường dẫn check out</w:t>
+      </w:r>
+    </w:p>
+    <w:p>
+      <w:pPr>
+        <w:rPr>
+          <w:lang w:val="en-US"/>
+        </w:rPr>
+      </w:pPr>
+      <w:r>
+        <w:rPr>
+          <w:lang w:val="en-US"/>
+        </w:rPr>
+        <w:drawing>
+          <wp:inline distT="0" distB="0" distL="0" distR="0" wp14:anchorId="7AAD20E3" wp14:editId="443506C0">
+            <wp:extent cx="5943600" cy="1814195"/>
+            <wp:effectExtent l="0" t="0" r="0" b="0"/>
+            <wp:docPr id="1801495974" name="Picture 1" descr="A screenshot of a website&#10;&#10;Description automatically generated"/>
+            <wp:cNvGraphicFramePr>
+              <a:graphicFrameLocks xmlns:a="http://schemas.openxmlformats.org/drawingml/2006/main" noChangeAspect="1"/>
+            </wp:cNvGraphicFramePr>
+            <a:graphic xmlns:a="http://schemas.openxmlformats.org/drawingml/2006/main">
+              <a:graphicData uri="http://schemas.openxmlformats.org/drawingml/2006/picture">
+                <pic:pic xmlns:pic="http://schemas.openxmlformats.org/drawingml/2006/picture">
+                  <pic:nvPicPr>
+                    <pic:cNvPr id="1801495974" name="Picture 1" descr="A screenshot of a website&#10;&#10;Description automatically generated"/>
+                    <pic:cNvPicPr/>
+                  </pic:nvPicPr>
+                  <pic:blipFill>
+                    <a:blip r:embed="rId12"/>
+                    <a:stretch>
+                      <a:fillRect/>
+                    </a:stretch>
+                  </pic:blipFill>
+                  <pic:spPr>
+                    <a:xfrm>
+                      <a:off x="0" y="0"/>
+                      <a:ext cx="5943600" cy="1814195"/>
+                    </a:xfrm>
+                    <a:prstGeom prst="rect">
+                      <a:avLst/>
+                    </a:prstGeom>
+                  </pic:spPr>
+                </pic:pic>
+              </a:graphicData>
+            </a:graphic>
+          </wp:inline>
+        </w:drawing>
+      </w:r>
+    </w:p>
+    <w:p>
+      <w:pPr>
+        <w:rPr>
+          <w:lang w:val="en-US"/>
+        </w:rPr>
+      </w:pPr>
+      <w:r>
+        <w:rPr>
+          <w:lang w:val="en-US"/>
+        </w:rPr>
+        <w:drawing>
+          <wp:inline distT="0" distB="0" distL="0" distR="0" wp14:anchorId="35F1731A" wp14:editId="663368A5">
+            <wp:extent cx="5943600" cy="2488565"/>
+            <wp:effectExtent l="0" t="0" r="0" b="6985"/>
+            <wp:docPr id="728454735" name="Picture 1" descr="A screenshot of a computer&#10;&#10;Description automatically generated"/>
+            <wp:cNvGraphicFramePr>
+              <a:graphicFrameLocks xmlns:a="http://schemas.openxmlformats.org/drawingml/2006/main" noChangeAspect="1"/>
+            </wp:cNvGraphicFramePr>
+            <a:graphic xmlns:a="http://schemas.openxmlformats.org/drawingml/2006/main">
+              <a:graphicData uri="http://schemas.openxmlformats.org/drawingml/2006/picture">
+                <pic:pic xmlns:pic="http://schemas.openxmlformats.org/drawingml/2006/picture">
+                  <pic:nvPicPr>
+                    <pic:cNvPr id="728454735" name="Picture 1" descr="A screenshot of a computer&#10;&#10;Description automatically generated"/>
+                    <pic:cNvPicPr/>
+                  </pic:nvPicPr>
+                  <pic:blipFill>
+                    <a:blip r:embed="rId13"/>
+                    <a:stretch>
+                      <a:fillRect/>
+                    </a:stretch>
+                  </pic:blipFill>
+                  <pic:spPr>
+                    <a:xfrm>
+                      <a:off x="0" y="0"/>
+                      <a:ext cx="5943600" cy="2488565"/>
+                    </a:xfrm>
+                    <a:prstGeom prst="rect">
+                      <a:avLst/>
+                    </a:prstGeom>
+                  </pic:spPr>
+                </pic:pic>
+              </a:graphicData>
+            </a:graphic>
+          </wp:inline>
+        </w:drawing>
+      </w:r>
+    </w:p>
+    <w:p>
+      <w:pPr>
+        <w:rPr>
+          <w:lang w:val="en-US"/>
+        </w:rPr>
+      </w:pPr>
     </w:p>
     <w:p>
       <w:pPr>

</xml_diff>